<commit_message>
Day 6 task completed
</commit_message>
<xml_diff>
--- a/ONLINE_CLASS_TASKS/DAY_05/styles.docx
+++ b/ONLINE_CLASS_TASKS/DAY_05/styles.docx
@@ -387,37 +387,49 @@
           <w:szCs w:val="32"/>
           <w:lang w:val="en-US"/>
         </w:rPr>
-        <w:t xml:space="preserve">STEP 4: Adding script </w:t>
-      </w:r>
-    </w:p>
-    <w:p>
-      <w:pPr>
-        <w:rPr>
-          <w:rFonts w:ascii="Times New Roman" w:hAnsi="Times New Roman" w:cs="Times New Roman"/>
-          <w:sz w:val="32"/>
-          <w:szCs w:val="32"/>
-          <w:lang w:val="en-US"/>
-        </w:rPr>
-      </w:pPr>
-    </w:p>
-    <w:p>
-      <w:pPr>
-        <w:rPr>
-          <w:rFonts w:ascii="Times New Roman" w:hAnsi="Times New Roman" w:cs="Times New Roman"/>
-          <w:sz w:val="32"/>
-          <w:szCs w:val="32"/>
-          <w:lang w:val="en-US"/>
-        </w:rPr>
-      </w:pPr>
-      <w:r>
-        <w:rPr>
-          <w:noProof/>
+        <w:t xml:space="preserve">STEP 4: </w:t>
+      </w:r>
+      <w:r>
+        <w:rPr>
+          <w:rFonts w:ascii="Times New Roman" w:hAnsi="Times New Roman" w:cs="Times New Roman"/>
+          <w:sz w:val="32"/>
+          <w:szCs w:val="32"/>
+          <w:lang w:val="en-US"/>
+        </w:rPr>
+        <w:t>Custom property</w:t>
+      </w:r>
+    </w:p>
+    <w:p>
+      <w:pPr>
+        <w:rPr>
+          <w:rFonts w:ascii="Times New Roman" w:hAnsi="Times New Roman" w:cs="Times New Roman"/>
+          <w:sz w:val="32"/>
+          <w:szCs w:val="32"/>
+          <w:lang w:val="en-US"/>
+        </w:rPr>
+      </w:pPr>
+    </w:p>
+    <w:p>
+      <w:pPr>
+        <w:rPr>
+          <w:rFonts w:ascii="Times New Roman" w:hAnsi="Times New Roman" w:cs="Times New Roman"/>
+          <w:sz w:val="32"/>
+          <w:szCs w:val="32"/>
+          <w:lang w:val="en-US"/>
+        </w:rPr>
+      </w:pPr>
+      <w:r>
+        <w:rPr>
+          <w:rFonts w:ascii="Times New Roman" w:hAnsi="Times New Roman" w:cs="Times New Roman"/>
+          <w:sz w:val="32"/>
+          <w:szCs w:val="32"/>
+          <w:lang w:val="en-US"/>
         </w:rPr>
         <w:drawing>
-          <wp:inline distT="0" distB="0" distL="0" distR="0" wp14:anchorId="393E0CC3" wp14:editId="148112F4">
-            <wp:extent cx="5731510" cy="2778125"/>
-            <wp:effectExtent l="0" t="0" r="2540" b="3175"/>
-            <wp:docPr id="1590257606" name="Picture 2"/>
+          <wp:inline distT="0" distB="0" distL="0" distR="0" wp14:anchorId="67B4C7B8" wp14:editId="423E9289">
+            <wp:extent cx="5731510" cy="3011170"/>
+            <wp:effectExtent l="0" t="0" r="2540" b="0"/>
+            <wp:docPr id="1662910635" name="Picture 1"/>
             <wp:cNvGraphicFramePr>
               <a:graphicFrameLocks xmlns:a="http://schemas.openxmlformats.org/drawingml/2006/main" noChangeAspect="1"/>
             </wp:cNvGraphicFramePr>
@@ -425,38 +437,23 @@
               <a:graphicData uri="http://schemas.openxmlformats.org/drawingml/2006/picture">
                 <pic:pic xmlns:pic="http://schemas.openxmlformats.org/drawingml/2006/picture">
                   <pic:nvPicPr>
-                    <pic:cNvPr id="903028016" name="Picture 2"/>
-                    <pic:cNvPicPr>
-                      <a:picLocks noChangeAspect="1"/>
-                    </pic:cNvPicPr>
+                    <pic:cNvPr id="1662910635" name=""/>
+                    <pic:cNvPicPr/>
                   </pic:nvPicPr>
-                  <pic:blipFill rotWithShape="1">
-                    <a:blip r:embed="rId8" cstate="print">
-                      <a:extLst>
-                        <a:ext uri="{28A0092B-C50C-407E-A947-70E740481C1C}">
-                          <a14:useLocalDpi xmlns:a14="http://schemas.microsoft.com/office/drawing/2010/main" val="0"/>
-                        </a:ext>
-                      </a:extLst>
-                    </a:blip>
-                    <a:srcRect t="12394" b="11012"/>
-                    <a:stretch/>
+                  <pic:blipFill>
+                    <a:blip r:embed="rId8"/>
+                    <a:stretch>
+                      <a:fillRect/>
+                    </a:stretch>
                   </pic:blipFill>
-                  <pic:spPr bwMode="auto">
+                  <pic:spPr>
                     <a:xfrm>
                       <a:off x="0" y="0"/>
-                      <a:ext cx="5731510" cy="2778125"/>
+                      <a:ext cx="5731510" cy="3011170"/>
                     </a:xfrm>
                     <a:prstGeom prst="rect">
                       <a:avLst/>
                     </a:prstGeom>
-                    <a:ln>
-                      <a:noFill/>
-                    </a:ln>
-                    <a:extLst>
-                      <a:ext uri="{53640926-AAD7-44D8-BBD7-CCE9431645EC}">
-                        <a14:shadowObscured xmlns:a14="http://schemas.microsoft.com/office/drawing/2010/main"/>
-                      </a:ext>
-                    </a:extLst>
                   </pic:spPr>
                 </pic:pic>
               </a:graphicData>
@@ -464,216 +461,6 @@
           </wp:inline>
         </w:drawing>
       </w:r>
-    </w:p>
-    <w:p>
-      <w:pPr>
-        <w:rPr>
-          <w:rFonts w:ascii="Times New Roman" w:hAnsi="Times New Roman" w:cs="Times New Roman"/>
-          <w:sz w:val="32"/>
-          <w:szCs w:val="32"/>
-          <w:u w:val="single"/>
-          <w:lang w:val="en-US"/>
-        </w:rPr>
-      </w:pPr>
-    </w:p>
-    <w:p>
-      <w:pPr>
-        <w:rPr>
-          <w:rFonts w:ascii="Times New Roman" w:hAnsi="Times New Roman" w:cs="Times New Roman"/>
-          <w:sz w:val="32"/>
-          <w:szCs w:val="32"/>
-          <w:u w:val="single"/>
-          <w:lang w:val="en-US"/>
-        </w:rPr>
-      </w:pPr>
-    </w:p>
-    <w:p>
-      <w:pPr>
-        <w:rPr>
-          <w:rFonts w:ascii="Times New Roman" w:hAnsi="Times New Roman" w:cs="Times New Roman"/>
-          <w:sz w:val="32"/>
-          <w:szCs w:val="32"/>
-          <w:u w:val="single"/>
-          <w:lang w:val="en-US"/>
-        </w:rPr>
-      </w:pPr>
-      <w:r>
-        <w:rPr>
-          <w:noProof/>
-        </w:rPr>
-        <w:lastRenderedPageBreak/>
-        <w:drawing>
-          <wp:inline distT="0" distB="0" distL="0" distR="0" wp14:anchorId="55DA6745" wp14:editId="0DD5545D">
-            <wp:extent cx="5731510" cy="2964180"/>
-            <wp:effectExtent l="0" t="0" r="2540" b="7620"/>
-            <wp:docPr id="1607550176" name="Picture 3"/>
-            <wp:cNvGraphicFramePr>
-              <a:graphicFrameLocks xmlns:a="http://schemas.openxmlformats.org/drawingml/2006/main" noChangeAspect="1"/>
-            </wp:cNvGraphicFramePr>
-            <a:graphic xmlns:a="http://schemas.openxmlformats.org/drawingml/2006/main">
-              <a:graphicData uri="http://schemas.openxmlformats.org/drawingml/2006/picture">
-                <pic:pic xmlns:pic="http://schemas.openxmlformats.org/drawingml/2006/picture">
-                  <pic:nvPicPr>
-                    <pic:cNvPr id="1607550176" name="Picture 3"/>
-                    <pic:cNvPicPr>
-                      <a:picLocks noChangeAspect="1"/>
-                    </pic:cNvPicPr>
-                  </pic:nvPicPr>
-                  <pic:blipFill rotWithShape="1">
-                    <a:blip r:embed="rId9" cstate="print">
-                      <a:extLst>
-                        <a:ext uri="{28A0092B-C50C-407E-A947-70E740481C1C}">
-                          <a14:useLocalDpi xmlns:a14="http://schemas.microsoft.com/office/drawing/2010/main" val="0"/>
-                        </a:ext>
-                      </a:extLst>
-                    </a:blip>
-                    <a:srcRect t="14756" b="7461"/>
-                    <a:stretch/>
-                  </pic:blipFill>
-                  <pic:spPr bwMode="auto">
-                    <a:xfrm>
-                      <a:off x="0" y="0"/>
-                      <a:ext cx="5731510" cy="2964180"/>
-                    </a:xfrm>
-                    <a:prstGeom prst="rect">
-                      <a:avLst/>
-                    </a:prstGeom>
-                    <a:ln>
-                      <a:noFill/>
-                    </a:ln>
-                    <a:extLst>
-                      <a:ext uri="{53640926-AAD7-44D8-BBD7-CCE9431645EC}">
-                        <a14:shadowObscured xmlns:a14="http://schemas.microsoft.com/office/drawing/2010/main"/>
-                      </a:ext>
-                    </a:extLst>
-                  </pic:spPr>
-                </pic:pic>
-              </a:graphicData>
-            </a:graphic>
-          </wp:inline>
-        </w:drawing>
-      </w:r>
-    </w:p>
-    <w:p>
-      <w:pPr>
-        <w:rPr>
-          <w:rFonts w:ascii="Times New Roman" w:hAnsi="Times New Roman" w:cs="Times New Roman"/>
-          <w:sz w:val="32"/>
-          <w:szCs w:val="32"/>
-          <w:u w:val="single"/>
-          <w:lang w:val="en-US"/>
-        </w:rPr>
-      </w:pPr>
-    </w:p>
-    <w:p>
-      <w:pPr>
-        <w:rPr>
-          <w:rFonts w:ascii="Times New Roman" w:hAnsi="Times New Roman" w:cs="Times New Roman"/>
-          <w:sz w:val="32"/>
-          <w:szCs w:val="32"/>
-          <w:u w:val="single"/>
-          <w:lang w:val="en-US"/>
-        </w:rPr>
-      </w:pPr>
-    </w:p>
-    <w:p>
-      <w:pPr>
-        <w:rPr>
-          <w:rFonts w:ascii="Times New Roman" w:hAnsi="Times New Roman" w:cs="Times New Roman"/>
-          <w:sz w:val="32"/>
-          <w:szCs w:val="32"/>
-          <w:u w:val="single"/>
-          <w:lang w:val="en-US"/>
-        </w:rPr>
-      </w:pPr>
-      <w:r>
-        <w:rPr>
-          <w:noProof/>
-        </w:rPr>
-        <w:drawing>
-          <wp:inline distT="0" distB="0" distL="0" distR="0" wp14:anchorId="12B8E613" wp14:editId="2BEFBB32">
-            <wp:extent cx="5731510" cy="2910840"/>
-            <wp:effectExtent l="0" t="0" r="2540" b="3810"/>
-            <wp:docPr id="1315542848" name="Picture 4"/>
-            <wp:cNvGraphicFramePr>
-              <a:graphicFrameLocks xmlns:a="http://schemas.openxmlformats.org/drawingml/2006/main" noChangeAspect="1"/>
-            </wp:cNvGraphicFramePr>
-            <a:graphic xmlns:a="http://schemas.openxmlformats.org/drawingml/2006/main">
-              <a:graphicData uri="http://schemas.openxmlformats.org/drawingml/2006/picture">
-                <pic:pic xmlns:pic="http://schemas.openxmlformats.org/drawingml/2006/picture">
-                  <pic:nvPicPr>
-                    <pic:cNvPr id="1315542848" name="Picture 4"/>
-                    <pic:cNvPicPr>
-                      <a:picLocks noChangeAspect="1"/>
-                    </pic:cNvPicPr>
-                  </pic:nvPicPr>
-                  <pic:blipFill rotWithShape="1">
-                    <a:blip r:embed="rId10" cstate="print">
-                      <a:extLst>
-                        <a:ext uri="{28A0092B-C50C-407E-A947-70E740481C1C}">
-                          <a14:useLocalDpi xmlns:a14="http://schemas.microsoft.com/office/drawing/2010/main" val="0"/>
-                        </a:ext>
-                      </a:extLst>
-                    </a:blip>
-                    <a:srcRect l="-1595" t="15539" r="1595" b="5765"/>
-                    <a:stretch/>
-                  </pic:blipFill>
-                  <pic:spPr bwMode="auto">
-                    <a:xfrm>
-                      <a:off x="0" y="0"/>
-                      <a:ext cx="5731510" cy="2910840"/>
-                    </a:xfrm>
-                    <a:prstGeom prst="rect">
-                      <a:avLst/>
-                    </a:prstGeom>
-                    <a:ln>
-                      <a:noFill/>
-                    </a:ln>
-                    <a:extLst>
-                      <a:ext uri="{53640926-AAD7-44D8-BBD7-CCE9431645EC}">
-                        <a14:shadowObscured xmlns:a14="http://schemas.microsoft.com/office/drawing/2010/main"/>
-                      </a:ext>
-                    </a:extLst>
-                  </pic:spPr>
-                </pic:pic>
-              </a:graphicData>
-            </a:graphic>
-          </wp:inline>
-        </w:drawing>
-      </w:r>
-    </w:p>
-    <w:p>
-      <w:pPr>
-        <w:rPr>
-          <w:rFonts w:ascii="Times New Roman" w:hAnsi="Times New Roman" w:cs="Times New Roman"/>
-          <w:sz w:val="32"/>
-          <w:szCs w:val="32"/>
-          <w:u w:val="single"/>
-          <w:lang w:val="en-US"/>
-        </w:rPr>
-      </w:pPr>
-    </w:p>
-    <w:p>
-      <w:pPr>
-        <w:rPr>
-          <w:rFonts w:ascii="Times New Roman" w:hAnsi="Times New Roman" w:cs="Times New Roman"/>
-          <w:sz w:val="32"/>
-          <w:szCs w:val="32"/>
-          <w:u w:val="single"/>
-          <w:lang w:val="en-US"/>
-        </w:rPr>
-      </w:pPr>
-    </w:p>
-    <w:p>
-      <w:pPr>
-        <w:rPr>
-          <w:rFonts w:ascii="Times New Roman" w:hAnsi="Times New Roman" w:cs="Times New Roman"/>
-          <w:sz w:val="32"/>
-          <w:szCs w:val="32"/>
-          <w:u w:val="single"/>
-          <w:lang w:val="en-US"/>
-        </w:rPr>
-      </w:pPr>
     </w:p>
     <w:p>
       <w:pPr>
@@ -775,7 +562,7 @@
                     <pic:cNvPicPr/>
                   </pic:nvPicPr>
                   <pic:blipFill>
-                    <a:blip r:embed="rId11"/>
+                    <a:blip r:embed="rId9"/>
                     <a:stretch>
                       <a:fillRect/>
                     </a:stretch>
@@ -885,7 +672,7 @@
                     <pic:cNvPicPr/>
                   </pic:nvPicPr>
                   <pic:blipFill>
-                    <a:blip r:embed="rId12"/>
+                    <a:blip r:embed="rId10"/>
                     <a:stretch>
                       <a:fillRect/>
                     </a:stretch>
@@ -925,13 +712,24 @@
           <w:lang w:val="en-US"/>
         </w:rPr>
       </w:pPr>
-      <w:r>
-        <w:rPr>
-          <w:rFonts w:ascii="Times New Roman" w:hAnsi="Times New Roman" w:cs="Times New Roman"/>
-          <w:sz w:val="32"/>
-          <w:szCs w:val="32"/>
-          <w:lang w:val="en-US"/>
-        </w:rPr>
+    </w:p>
+    <w:p>
+      <w:pPr>
+        <w:rPr>
+          <w:rFonts w:ascii="Times New Roman" w:hAnsi="Times New Roman" w:cs="Times New Roman"/>
+          <w:sz w:val="32"/>
+          <w:szCs w:val="32"/>
+          <w:lang w:val="en-US"/>
+        </w:rPr>
+      </w:pPr>
+      <w:r>
+        <w:rPr>
+          <w:rFonts w:ascii="Times New Roman" w:hAnsi="Times New Roman" w:cs="Times New Roman"/>
+          <w:sz w:val="32"/>
+          <w:szCs w:val="32"/>
+          <w:lang w:val="en-US"/>
+        </w:rPr>
+        <w:lastRenderedPageBreak/>
         <w:t>When we click on read me:</w:t>
       </w:r>
     </w:p>
@@ -978,7 +776,7 @@
                     <pic:cNvPicPr/>
                   </pic:nvPicPr>
                   <pic:blipFill>
-                    <a:blip r:embed="rId13"/>
+                    <a:blip r:embed="rId11"/>
                     <a:stretch>
                       <a:fillRect/>
                     </a:stretch>
@@ -1022,6 +820,7 @@
     <w:p>
       <w:pPr>
         <w:spacing w:line="360" w:lineRule="auto"/>
+        <w:jc w:val="center"/>
         <w:rPr>
           <w:rFonts w:ascii="Times New Roman" w:hAnsi="Times New Roman" w:cs="Times New Roman"/>
           <w:sz w:val="32"/>
@@ -1062,7 +861,7 @@
                     <pic:cNvPicPr/>
                   </pic:nvPicPr>
                   <pic:blipFill>
-                    <a:blip r:embed="rId14"/>
+                    <a:blip r:embed="rId12"/>
                     <a:stretch>
                       <a:fillRect/>
                     </a:stretch>
@@ -1129,7 +928,7 @@
                     <pic:cNvPicPr/>
                   </pic:nvPicPr>
                   <pic:blipFill>
-                    <a:blip r:embed="rId15"/>
+                    <a:blip r:embed="rId13"/>
                     <a:stretch>
                       <a:fillRect/>
                     </a:stretch>
@@ -1267,7 +1066,7 @@
                     <pic:cNvPicPr/>
                   </pic:nvPicPr>
                   <pic:blipFill>
-                    <a:blip r:embed="rId16"/>
+                    <a:blip r:embed="rId14"/>
                     <a:stretch>
                       <a:fillRect/>
                     </a:stretch>
@@ -1335,7 +1134,7 @@
                     <pic:cNvPicPr/>
                   </pic:nvPicPr>
                   <pic:blipFill>
-                    <a:blip r:embed="rId17"/>
+                    <a:blip r:embed="rId15"/>
                     <a:stretch>
                       <a:fillRect/>
                     </a:stretch>

</xml_diff>